<commit_message>
Tested the program, still works.  Made a small spacing change to the readme.
</commit_message>
<xml_diff>
--- a/README.docx
+++ b/README.docx
@@ -526,21 +526,7 @@
         <w:rPr>
           <w:rFonts w:ascii="Courier New" w:hAnsi="Courier New" w:cs="Courier New"/>
         </w:rPr>
-        <w:t xml:space="preserve">t emulate a number or </w:t>
-      </w:r>
-      <w:proofErr w:type="spellStart"/>
-      <w:r>
-        <w:rPr>
-          <w:rFonts w:ascii="Courier New" w:hAnsi="Courier New" w:cs="Courier New"/>
-        </w:rPr>
-        <w:t>boolean</w:t>
-      </w:r>
-      <w:proofErr w:type="spellEnd"/>
-      <w:r>
-        <w:rPr>
-          <w:rFonts w:ascii="Courier New" w:hAnsi="Courier New" w:cs="Courier New"/>
-        </w:rPr>
-        <w:t>, which helps you see what is going on.</w:t>
+        <w:t>t emulate a number or boolean, which helps you see what is going on.</w:t>
       </w:r>
     </w:p>
     <w:p>
@@ -1044,49 +1030,7 @@
         <w:rPr>
           <w:rFonts w:ascii="Courier New" w:hAnsi="Courier New" w:cs="Courier New"/>
         </w:rPr>
-        <w:t xml:space="preserve">, and the </w:t>
-      </w:r>
-      <w:proofErr w:type="spellStart"/>
-      <w:r>
-        <w:rPr>
-          <w:rFonts w:ascii="Courier New" w:hAnsi="Courier New" w:cs="Courier New"/>
-        </w:rPr>
-        <w:t>onBreak</w:t>
-      </w:r>
-      <w:proofErr w:type="spellEnd"/>
-      <w:r>
-        <w:rPr>
-          <w:rFonts w:ascii="Courier New" w:hAnsi="Courier New" w:cs="Courier New"/>
-        </w:rPr>
-        <w:t xml:space="preserve"> </w:t>
-      </w:r>
-      <w:proofErr w:type="spellStart"/>
-      <w:r>
-        <w:rPr>
-          <w:rFonts w:ascii="Courier New" w:hAnsi="Courier New" w:cs="Courier New"/>
-        </w:rPr>
-        <w:t>boolean</w:t>
-      </w:r>
-      <w:proofErr w:type="spellEnd"/>
-      <w:r>
-        <w:rPr>
-          <w:rFonts w:ascii="Courier New" w:hAnsi="Courier New" w:cs="Courier New"/>
-        </w:rPr>
-        <w:t xml:space="preserve"> value in </w:t>
-      </w:r>
-      <w:proofErr w:type="spellStart"/>
-      <w:r>
-        <w:rPr>
-          <w:rFonts w:ascii="Courier New" w:hAnsi="Courier New" w:cs="Courier New"/>
-        </w:rPr>
-        <w:t>waiterAgent</w:t>
-      </w:r>
-      <w:proofErr w:type="spellEnd"/>
-      <w:r>
-        <w:rPr>
-          <w:rFonts w:ascii="Courier New" w:hAnsi="Courier New" w:cs="Courier New"/>
-        </w:rPr>
-        <w:t xml:space="preserve"> is true.</w:t>
+        <w:t>, and the onBreak boolean value in waiterAgent is true.</w:t>
       </w:r>
     </w:p>
     <w:p>
@@ -1666,21 +1610,7 @@
         <w:rPr>
           <w:rFonts w:ascii="Courier New" w:hAnsi="Courier New" w:cs="Courier New"/>
         </w:rPr>
-        <w:t xml:space="preserve"> will take over.  Think of this like an </w:t>
-      </w:r>
-      <w:proofErr w:type="spellStart"/>
-      <w:r>
-        <w:rPr>
-          <w:rFonts w:ascii="Courier New" w:hAnsi="Courier New" w:cs="Courier New"/>
-        </w:rPr>
-        <w:t>iPhone</w:t>
-      </w:r>
-      <w:proofErr w:type="spellEnd"/>
-      <w:r>
-        <w:rPr>
-          <w:rFonts w:ascii="Courier New" w:hAnsi="Courier New" w:cs="Courier New"/>
-        </w:rPr>
-        <w:t xml:space="preserve"> application, and that you are trying to save the customer’s order before the time runs out (when the customer orders).</w:t>
+        <w:t xml:space="preserve"> will take over.  Think of this like an iPhone application, and that you are trying to save the customer’s order before the time runs out (when the customer orders).</w:t>
       </w:r>
     </w:p>
     <w:p>
@@ -2192,6 +2122,15 @@
           <w:rFonts w:ascii="Courier New" w:hAnsi="Courier New" w:cs="Courier New"/>
         </w:rPr>
       </w:pPr>
+    </w:p>
+    <w:p>
+      <w:pPr>
+        <w:widowControl w:val="0"/>
+        <w:spacing w:line="240" w:lineRule="auto"/>
+        <w:rPr>
+          <w:rFonts w:ascii="Courier New" w:hAnsi="Courier New" w:cs="Courier New"/>
+        </w:rPr>
+      </w:pPr>
       <w:r>
         <w:rPr>
           <w:rFonts w:ascii="Courier New" w:hAnsi="Courier New" w:cs="Courier New"/>
@@ -2243,6 +2182,7 @@
           <w:rFonts w:ascii="Courier New" w:hAnsi="Courier New" w:cs="Courier New"/>
           <w:u w:val="single"/>
         </w:rPr>
+        <w:lastRenderedPageBreak/>
         <w:t>How to run:</w:t>
       </w:r>
     </w:p>
@@ -2258,7 +2198,6 @@
         <w:rPr>
           <w:rFonts w:ascii="Courier New" w:hAnsi="Courier New" w:cs="Courier New"/>
         </w:rPr>
-        <w:lastRenderedPageBreak/>
         <w:t>This is similar to how Non-Normative Scenario #4 works.</w:t>
       </w:r>
     </w:p>
@@ -2489,16 +2428,8 @@
         <w:rPr>
           <w:rFonts w:ascii="Courier New" w:hAnsi="Courier New" w:cs="Courier New"/>
         </w:rPr>
-        <w:t xml:space="preserve">1.  Click the “On Break?” button for a waiter while the </w:t>
-      </w:r>
-      <w:proofErr w:type="spellStart"/>
-      <w:r>
-        <w:rPr>
-          <w:rFonts w:ascii="Courier New" w:hAnsi="Courier New" w:cs="Courier New"/>
-        </w:rPr>
-        <w:t>waitList</w:t>
-      </w:r>
-      <w:proofErr w:type="spellEnd"/>
+        <w:t>1.  Click the “On Break?” button for a waiter while the waitList</w:t>
+      </w:r>
       <w:r>
         <w:rPr>
           <w:rFonts w:ascii="Courier New" w:hAnsi="Courier New" w:cs="Courier New"/>
@@ -2722,21 +2653,7 @@
         <w:rPr>
           <w:rFonts w:ascii="Courier New" w:hAnsi="Courier New" w:cs="Courier New"/>
         </w:rPr>
-        <w:t xml:space="preserve">, and the result is that the customer sits in the </w:t>
-      </w:r>
-      <w:proofErr w:type="spellStart"/>
-      <w:r>
-        <w:rPr>
-          <w:rFonts w:ascii="Courier New" w:hAnsi="Courier New" w:cs="Courier New"/>
-        </w:rPr>
-        <w:t>waitList</w:t>
-      </w:r>
-      <w:proofErr w:type="spellEnd"/>
-      <w:r>
-        <w:rPr>
-          <w:rFonts w:ascii="Courier New" w:hAnsi="Courier New" w:cs="Courier New"/>
-        </w:rPr>
-        <w:t>.</w:t>
+        <w:t>, and the result is that the customer sits in the waitList.</w:t>
       </w:r>
     </w:p>
     <w:p>

</xml_diff>

<commit_message>
Changed the readmes again
</commit_message>
<xml_diff>
--- a/README.docx
+++ b/README.docx
@@ -526,21 +526,7 @@
         <w:rPr>
           <w:rFonts w:ascii="Courier New" w:hAnsi="Courier New" w:cs="Courier New"/>
         </w:rPr>
-        <w:t xml:space="preserve">t emulate a number or </w:t>
-      </w:r>
-      <w:proofErr w:type="spellStart"/>
-      <w:r>
-        <w:rPr>
-          <w:rFonts w:ascii="Courier New" w:hAnsi="Courier New" w:cs="Courier New"/>
-        </w:rPr>
-        <w:t>boolean</w:t>
-      </w:r>
-      <w:proofErr w:type="spellEnd"/>
-      <w:r>
-        <w:rPr>
-          <w:rFonts w:ascii="Courier New" w:hAnsi="Courier New" w:cs="Courier New"/>
-        </w:rPr>
-        <w:t>, which helps you see what is going on.</w:t>
+        <w:t>t emulate a number or boolean, which helps you see what is going on.</w:t>
       </w:r>
     </w:p>
     <w:p>
@@ -1044,49 +1030,7 @@
         <w:rPr>
           <w:rFonts w:ascii="Courier New" w:hAnsi="Courier New" w:cs="Courier New"/>
         </w:rPr>
-        <w:t xml:space="preserve">, and the </w:t>
-      </w:r>
-      <w:proofErr w:type="spellStart"/>
-      <w:r>
-        <w:rPr>
-          <w:rFonts w:ascii="Courier New" w:hAnsi="Courier New" w:cs="Courier New"/>
-        </w:rPr>
-        <w:t>onBreak</w:t>
-      </w:r>
-      <w:proofErr w:type="spellEnd"/>
-      <w:r>
-        <w:rPr>
-          <w:rFonts w:ascii="Courier New" w:hAnsi="Courier New" w:cs="Courier New"/>
-        </w:rPr>
-        <w:t xml:space="preserve"> </w:t>
-      </w:r>
-      <w:proofErr w:type="spellStart"/>
-      <w:r>
-        <w:rPr>
-          <w:rFonts w:ascii="Courier New" w:hAnsi="Courier New" w:cs="Courier New"/>
-        </w:rPr>
-        <w:t>boolean</w:t>
-      </w:r>
-      <w:proofErr w:type="spellEnd"/>
-      <w:r>
-        <w:rPr>
-          <w:rFonts w:ascii="Courier New" w:hAnsi="Courier New" w:cs="Courier New"/>
-        </w:rPr>
-        <w:t xml:space="preserve"> value in </w:t>
-      </w:r>
-      <w:proofErr w:type="spellStart"/>
-      <w:r>
-        <w:rPr>
-          <w:rFonts w:ascii="Courier New" w:hAnsi="Courier New" w:cs="Courier New"/>
-        </w:rPr>
-        <w:t>waiterAgent</w:t>
-      </w:r>
-      <w:proofErr w:type="spellEnd"/>
-      <w:r>
-        <w:rPr>
-          <w:rFonts w:ascii="Courier New" w:hAnsi="Courier New" w:cs="Courier New"/>
-        </w:rPr>
-        <w:t xml:space="preserve"> is true.</w:t>
+        <w:t>, and the onBreak boolean value in waiterAgent is true.</w:t>
       </w:r>
     </w:p>
     <w:p>
@@ -1666,21 +1610,7 @@
         <w:rPr>
           <w:rFonts w:ascii="Courier New" w:hAnsi="Courier New" w:cs="Courier New"/>
         </w:rPr>
-        <w:t xml:space="preserve"> will take over.  Think of this like an </w:t>
-      </w:r>
-      <w:proofErr w:type="spellStart"/>
-      <w:r>
-        <w:rPr>
-          <w:rFonts w:ascii="Courier New" w:hAnsi="Courier New" w:cs="Courier New"/>
-        </w:rPr>
-        <w:t>iPhone</w:t>
-      </w:r>
-      <w:proofErr w:type="spellEnd"/>
-      <w:r>
-        <w:rPr>
-          <w:rFonts w:ascii="Courier New" w:hAnsi="Courier New" w:cs="Courier New"/>
-        </w:rPr>
-        <w:t xml:space="preserve"> application, and that you are trying to save the customer’s order before the time runs out (when the customer orders).</w:t>
+        <w:t xml:space="preserve"> will take over.  Think of this like an iPhone application, and that you are trying to save the customer’s order before the time runs out (when the customer orders).</w:t>
       </w:r>
     </w:p>
     <w:p>
@@ -2192,6 +2122,15 @@
           <w:rFonts w:ascii="Courier New" w:hAnsi="Courier New" w:cs="Courier New"/>
         </w:rPr>
       </w:pPr>
+    </w:p>
+    <w:p>
+      <w:pPr>
+        <w:widowControl w:val="0"/>
+        <w:spacing w:line="240" w:lineRule="auto"/>
+        <w:rPr>
+          <w:rFonts w:ascii="Courier New" w:hAnsi="Courier New" w:cs="Courier New"/>
+        </w:rPr>
+      </w:pPr>
       <w:r>
         <w:rPr>
           <w:rFonts w:ascii="Courier New" w:hAnsi="Courier New" w:cs="Courier New"/>
@@ -2243,6 +2182,7 @@
           <w:rFonts w:ascii="Courier New" w:hAnsi="Courier New" w:cs="Courier New"/>
           <w:u w:val="single"/>
         </w:rPr>
+        <w:lastRenderedPageBreak/>
         <w:t>How to run:</w:t>
       </w:r>
     </w:p>
@@ -2258,7 +2198,6 @@
         <w:rPr>
           <w:rFonts w:ascii="Courier New" w:hAnsi="Courier New" w:cs="Courier New"/>
         </w:rPr>
-        <w:lastRenderedPageBreak/>
         <w:t>This is similar to how Non-Normative Scenario #4 works.</w:t>
       </w:r>
     </w:p>
@@ -2489,16 +2428,8 @@
         <w:rPr>
           <w:rFonts w:ascii="Courier New" w:hAnsi="Courier New" w:cs="Courier New"/>
         </w:rPr>
-        <w:t xml:space="preserve">1.  Click the “On Break?” button for a waiter while the </w:t>
-      </w:r>
-      <w:proofErr w:type="spellStart"/>
-      <w:r>
-        <w:rPr>
-          <w:rFonts w:ascii="Courier New" w:hAnsi="Courier New" w:cs="Courier New"/>
-        </w:rPr>
-        <w:t>waitList</w:t>
-      </w:r>
-      <w:proofErr w:type="spellEnd"/>
+        <w:t>1.  Click the “On Break?” button for a waiter while the waitList</w:t>
+      </w:r>
       <w:r>
         <w:rPr>
           <w:rFonts w:ascii="Courier New" w:hAnsi="Courier New" w:cs="Courier New"/>
@@ -2722,21 +2653,7 @@
         <w:rPr>
           <w:rFonts w:ascii="Courier New" w:hAnsi="Courier New" w:cs="Courier New"/>
         </w:rPr>
-        <w:t xml:space="preserve">, and the result is that the customer sits in the </w:t>
-      </w:r>
-      <w:proofErr w:type="spellStart"/>
-      <w:r>
-        <w:rPr>
-          <w:rFonts w:ascii="Courier New" w:hAnsi="Courier New" w:cs="Courier New"/>
-        </w:rPr>
-        <w:t>waitList</w:t>
-      </w:r>
-      <w:proofErr w:type="spellEnd"/>
-      <w:r>
-        <w:rPr>
-          <w:rFonts w:ascii="Courier New" w:hAnsi="Courier New" w:cs="Courier New"/>
-        </w:rPr>
-        <w:t>.</w:t>
+        <w:t>, and the result is that the customer sits in the waitList.</w:t>
       </w:r>
     </w:p>
     <w:p>

</xml_diff>

<commit_message>
Updated the README files.
</commit_message>
<xml_diff>
--- a/README.docx
+++ b/README.docx
@@ -24,7 +24,7 @@
           <w:rFonts w:ascii="Courier New" w:hAnsi="Courier New" w:cs="Courier New"/>
           <w:b/>
         </w:rPr>
-        <w:t xml:space="preserve"> – Restaurant Project v4.1</w:t>
+        <w:t xml:space="preserve"> – Restaurant Project v4.2</w:t>
       </w:r>
     </w:p>
     <w:p>
@@ -143,7 +143,13 @@
         <w:rPr>
           <w:rFonts w:ascii="Courier New" w:hAnsi="Courier New" w:cs="Courier New"/>
         </w:rPr>
-        <w:t>v4.1</w:t>
+        <w:t>v4.</w:t>
+      </w:r>
+      <w:r>
+        <w:rPr>
+          <w:rFonts w:ascii="Courier New" w:hAnsi="Courier New" w:cs="Courier New"/>
+        </w:rPr>
+        <w:t>2</w:t>
       </w:r>
       <w:r>
         <w:rPr>
@@ -299,7 +305,708 @@
         <w:rPr>
           <w:rFonts w:ascii="Courier New" w:hAnsi="Courier New" w:cs="Courier New"/>
         </w:rPr>
+        <w:t>*Note 3: For Reference, I kept in the v4.1 test cases, just in case you need them.</w:t>
+      </w:r>
+    </w:p>
+    <w:p>
+      <w:pPr>
+        <w:widowControl w:val="0"/>
+        <w:spacing w:line="240" w:lineRule="auto"/>
+        <w:rPr>
+          <w:rFonts w:ascii="Courier New" w:hAnsi="Courier New" w:cs="Courier New"/>
+        </w:rPr>
+      </w:pPr>
+    </w:p>
+    <w:p>
+      <w:pPr>
+        <w:widowControl w:val="0"/>
+        <w:spacing w:line="240" w:lineRule="auto"/>
+        <w:rPr>
+          <w:rFonts w:ascii="Courier New" w:hAnsi="Courier New" w:cs="Courier New"/>
+        </w:rPr>
+      </w:pPr>
+      <w:r>
+        <w:rPr>
+          <w:rFonts w:ascii="Courier New" w:hAnsi="Courier New" w:cs="Courier New"/>
+        </w:rPr>
         <w:t>Now, on to describing how to test each one of these cases:</w:t>
+      </w:r>
+    </w:p>
+    <w:p>
+      <w:pPr>
+        <w:widowControl w:val="0"/>
+        <w:spacing w:line="240" w:lineRule="auto"/>
+        <w:rPr>
+          <w:rFonts w:ascii="Courier New" w:hAnsi="Courier New" w:cs="Courier New"/>
+        </w:rPr>
+      </w:pPr>
+    </w:p>
+    <w:p>
+      <w:pPr>
+        <w:widowControl w:val="0"/>
+        <w:spacing w:line="240" w:lineRule="auto"/>
+        <w:rPr>
+          <w:rFonts w:ascii="Courier New" w:hAnsi="Courier New" w:cs="Courier New"/>
+          <w:b/>
+          <w:i/>
+          <w:u w:val="single"/>
+        </w:rPr>
+      </w:pPr>
+      <w:r>
+        <w:rPr>
+          <w:rFonts w:ascii="Courier New" w:hAnsi="Courier New" w:cs="Courier New"/>
+          <w:b/>
+          <w:i/>
+          <w:u w:val="single"/>
+        </w:rPr>
+        <w:t>For v4.2:</w:t>
+      </w:r>
+    </w:p>
+    <w:p>
+      <w:pPr>
+        <w:widowControl w:val="0"/>
+        <w:spacing w:line="240" w:lineRule="auto"/>
+        <w:rPr>
+          <w:rFonts w:ascii="Courier New" w:hAnsi="Courier New" w:cs="Courier New"/>
+        </w:rPr>
+      </w:pPr>
+    </w:p>
+    <w:p>
+      <w:pPr>
+        <w:widowControl w:val="0"/>
+        <w:spacing w:line="240" w:lineRule="auto"/>
+        <w:rPr>
+          <w:rFonts w:ascii="Courier New" w:hAnsi="Courier New" w:cs="Courier New"/>
+          <w:bCs/>
+        </w:rPr>
+      </w:pPr>
+      <w:r>
+        <w:rPr>
+          <w:rFonts w:ascii="Courier New" w:hAnsi="Courier New" w:cs="Courier New"/>
+          <w:b/>
+          <w:u w:val="single"/>
+        </w:rPr>
+        <w:t>Scenario #1:</w:t>
+      </w:r>
+      <w:r>
+        <w:rPr>
+          <w:rFonts w:ascii="Courier New" w:hAnsi="Courier New" w:cs="Courier New"/>
+          <w:b/>
+          <w:bCs/>
+        </w:rPr>
+        <w:t xml:space="preserve"> </w:t>
+      </w:r>
+      <w:r>
+        <w:rPr>
+          <w:rFonts w:ascii="Courier New" w:hAnsi="Courier New" w:cs="Courier New"/>
+          <w:bCs/>
+        </w:rPr>
+        <w:t xml:space="preserve">Make sure your agents are thread-safe. </w:t>
+      </w:r>
+    </w:p>
+    <w:p>
+      <w:pPr>
+        <w:widowControl w:val="0"/>
+        <w:spacing w:line="240" w:lineRule="auto"/>
+        <w:rPr>
+          <w:rFonts w:ascii="Courier New" w:hAnsi="Courier New" w:cs="Courier New"/>
+          <w:bCs/>
+          <w:u w:val="single"/>
+        </w:rPr>
+      </w:pPr>
+      <w:r>
+        <w:rPr>
+          <w:rFonts w:ascii="Courier New" w:hAnsi="Courier New" w:cs="Courier New"/>
+          <w:bCs/>
+          <w:u w:val="single"/>
+        </w:rPr>
+        <w:t>How to Run</w:t>
+      </w:r>
+      <w:r>
+        <w:rPr>
+          <w:rFonts w:ascii="Courier New" w:hAnsi="Courier New" w:cs="Courier New"/>
+          <w:bCs/>
+          <w:u w:val="single"/>
+        </w:rPr>
+        <w:t>/Grade</w:t>
+      </w:r>
+      <w:r>
+        <w:rPr>
+          <w:rFonts w:ascii="Courier New" w:hAnsi="Courier New" w:cs="Courier New"/>
+          <w:bCs/>
+          <w:u w:val="single"/>
+        </w:rPr>
+        <w:t>:</w:t>
+      </w:r>
+    </w:p>
+    <w:p>
+      <w:pPr>
+        <w:widowControl w:val="0"/>
+        <w:spacing w:line="240" w:lineRule="auto"/>
+        <w:rPr>
+          <w:rFonts w:ascii="Courier New" w:hAnsi="Courier New" w:cs="Courier New"/>
+          <w:bCs/>
+        </w:rPr>
+      </w:pPr>
+      <w:r>
+        <w:rPr>
+          <w:rFonts w:ascii="Courier New" w:hAnsi="Courier New" w:cs="Courier New"/>
+          <w:bCs/>
+        </w:rPr>
+        <w:t>This should be really simple to check.  All you need to do is search through my code and find my Synchronized Lists and Loops.  To make this task easier in Eclipse, do the following</w:t>
+      </w:r>
+      <w:r>
+        <w:rPr>
+          <w:rFonts w:ascii="Courier New" w:hAnsi="Courier New" w:cs="Courier New"/>
+          <w:bCs/>
+        </w:rPr>
+        <w:t xml:space="preserve"> for the six main agents</w:t>
+      </w:r>
+      <w:r>
+        <w:rPr>
+          <w:rFonts w:ascii="Courier New" w:hAnsi="Courier New" w:cs="Courier New"/>
+          <w:bCs/>
+        </w:rPr>
+        <w:t>:</w:t>
+      </w:r>
+    </w:p>
+    <w:p>
+      <w:pPr>
+        <w:widowControl w:val="0"/>
+        <w:spacing w:line="240" w:lineRule="auto"/>
+        <w:rPr>
+          <w:rFonts w:ascii="Courier New" w:hAnsi="Courier New" w:cs="Courier New"/>
+          <w:bCs/>
+        </w:rPr>
+      </w:pPr>
+      <w:r>
+        <w:rPr>
+          <w:rFonts w:ascii="Courier New" w:hAnsi="Courier New" w:cs="Courier New"/>
+          <w:bCs/>
+        </w:rPr>
+        <w:t xml:space="preserve">1.  </w:t>
+      </w:r>
+      <w:r>
+        <w:rPr>
+          <w:rFonts w:ascii="Courier New" w:hAnsi="Courier New" w:cs="Courier New"/>
+          <w:bCs/>
+        </w:rPr>
+        <w:t>U</w:t>
+      </w:r>
+      <w:r>
+        <w:rPr>
+          <w:rFonts w:ascii="Courier New" w:hAnsi="Courier New" w:cs="Courier New"/>
+          <w:bCs/>
+        </w:rPr>
+        <w:t>se the find command and search for the word “List” (NOT as a whole word)</w:t>
+      </w:r>
+      <w:r>
+        <w:rPr>
+          <w:rFonts w:ascii="Courier New" w:hAnsi="Courier New" w:cs="Courier New"/>
+          <w:bCs/>
+        </w:rPr>
+        <w:t>, and you will find all of my synchronized lists.</w:t>
+      </w:r>
+    </w:p>
+    <w:p>
+      <w:pPr>
+        <w:widowControl w:val="0"/>
+        <w:spacing w:line="240" w:lineRule="auto"/>
+        <w:rPr>
+          <w:rFonts w:ascii="Courier New" w:hAnsi="Courier New" w:cs="Courier New"/>
+        </w:rPr>
+      </w:pPr>
+      <w:r>
+        <w:rPr>
+          <w:rFonts w:ascii="Courier New" w:hAnsi="Courier New" w:cs="Courier New"/>
+          <w:bCs/>
+        </w:rPr>
+        <w:t>2.  Use the find command and search for the word “for (” (EXACTLY like that), and you will find all of my synchronized loop searches</w:t>
+      </w:r>
+      <w:r>
+        <w:rPr>
+          <w:rFonts w:ascii="Courier New" w:hAnsi="Courier New" w:cs="Courier New"/>
+          <w:bCs/>
+        </w:rPr>
+        <w:t>.</w:t>
+      </w:r>
+    </w:p>
+    <w:p>
+      <w:pPr>
+        <w:widowControl w:val="0"/>
+        <w:spacing w:line="240" w:lineRule="auto"/>
+        <w:rPr>
+          <w:rFonts w:ascii="Courier New" w:hAnsi="Courier New" w:cs="Courier New"/>
+        </w:rPr>
+      </w:pPr>
+    </w:p>
+    <w:p>
+      <w:pPr>
+        <w:widowControl w:val="0"/>
+        <w:spacing w:line="240" w:lineRule="auto"/>
+        <w:rPr>
+          <w:rFonts w:ascii="Courier New" w:hAnsi="Courier New" w:cs="Courier New"/>
+        </w:rPr>
+      </w:pPr>
+      <w:r>
+        <w:rPr>
+          <w:rFonts w:ascii="Courier New" w:hAnsi="Courier New" w:cs="Courier New"/>
+          <w:b/>
+          <w:u w:val="single"/>
+        </w:rPr>
+        <w:t>Scenario #2:</w:t>
+      </w:r>
+      <w:r>
+        <w:rPr>
+          <w:rFonts w:ascii="Courier New" w:hAnsi="Courier New" w:cs="Courier New"/>
+        </w:rPr>
+        <w:t xml:space="preserve">  Implement Multi-step Actions</w:t>
+      </w:r>
+    </w:p>
+    <w:p>
+      <w:pPr>
+        <w:widowControl w:val="0"/>
+        <w:spacing w:line="240" w:lineRule="auto"/>
+        <w:rPr>
+          <w:rFonts w:ascii="Courier New" w:hAnsi="Courier New" w:cs="Courier New"/>
+          <w:bCs/>
+          <w:u w:val="single"/>
+        </w:rPr>
+      </w:pPr>
+      <w:r>
+        <w:rPr>
+          <w:rFonts w:ascii="Courier New" w:hAnsi="Courier New" w:cs="Courier New"/>
+          <w:bCs/>
+          <w:u w:val="single"/>
+        </w:rPr>
+        <w:t>How to Run</w:t>
+      </w:r>
+      <w:r>
+        <w:rPr>
+          <w:rFonts w:ascii="Courier New" w:hAnsi="Courier New" w:cs="Courier New"/>
+          <w:bCs/>
+          <w:u w:val="single"/>
+        </w:rPr>
+        <w:t>/Grade</w:t>
+      </w:r>
+      <w:r>
+        <w:rPr>
+          <w:rFonts w:ascii="Courier New" w:hAnsi="Courier New" w:cs="Courier New"/>
+          <w:bCs/>
+          <w:u w:val="single"/>
+        </w:rPr>
+        <w:t>:</w:t>
+      </w:r>
+    </w:p>
+    <w:p>
+      <w:pPr>
+        <w:widowControl w:val="0"/>
+        <w:spacing w:line="240" w:lineRule="auto"/>
+        <w:rPr>
+          <w:rFonts w:ascii="Courier New" w:hAnsi="Courier New" w:cs="Courier New"/>
+        </w:rPr>
+      </w:pPr>
+      <w:r>
+        <w:rPr>
+          <w:rFonts w:ascii="Courier New" w:hAnsi="Courier New" w:cs="Courier New"/>
+          <w:bCs/>
+        </w:rPr>
+        <w:t xml:space="preserve">In the </w:t>
+      </w:r>
+      <w:r>
+        <w:rPr>
+          <w:rFonts w:ascii="Courier New" w:hAnsi="Courier New" w:cs="Courier New"/>
+          <w:bCs/>
+        </w:rPr>
+        <w:t>WaiterAgent, the method t</w:t>
+      </w:r>
+      <w:r>
+        <w:rPr>
+          <w:rFonts w:ascii="Courier New" w:hAnsi="Courier New" w:cs="Courier New"/>
+          <w:bCs/>
+        </w:rPr>
+        <w:t>akeOr</w:t>
+      </w:r>
+      <w:r>
+        <w:rPr>
+          <w:rFonts w:ascii="Courier New" w:hAnsi="Courier New" w:cs="Courier New"/>
+          <w:bCs/>
+        </w:rPr>
+        <w:t>derAndGiveOrderToCook(...</w:t>
+      </w:r>
+      <w:r>
+        <w:rPr>
+          <w:rFonts w:ascii="Courier New" w:hAnsi="Courier New" w:cs="Courier New"/>
+          <w:bCs/>
+        </w:rPr>
+        <w:t>)</w:t>
+      </w:r>
+      <w:r>
+        <w:rPr>
+          <w:rFonts w:ascii="Courier New" w:hAnsi="Courier New" w:cs="Courier New"/>
+          <w:bCs/>
+        </w:rPr>
+        <w:t xml:space="preserve">, and in the CustomerAgent, the method </w:t>
+      </w:r>
+      <w:r>
+        <w:rPr>
+          <w:rFonts w:ascii="Courier New" w:hAnsi="Courier New" w:cs="Courier New"/>
+          <w:bCs/>
+        </w:rPr>
+        <w:t>callWaiterAndOrderFood()</w:t>
+      </w:r>
+      <w:r>
+        <w:rPr>
+          <w:rFonts w:ascii="Courier New" w:hAnsi="Courier New" w:cs="Courier New"/>
+          <w:bCs/>
+        </w:rPr>
+        <w:t>, implement the multistep actions, along with the accompanying multiAction semaphore and messages.</w:t>
+      </w:r>
+      <w:r>
+        <w:rPr>
+          <w:rFonts w:ascii="Courier New" w:hAnsi="Courier New" w:cs="Courier New"/>
+          <w:bCs/>
+        </w:rPr>
+        <w:t xml:space="preserve">  These are the places to look to grade this functionality</w:t>
+      </w:r>
+    </w:p>
+    <w:p>
+      <w:pPr>
+        <w:widowControl w:val="0"/>
+        <w:spacing w:line="240" w:lineRule="auto"/>
+        <w:rPr>
+          <w:rFonts w:ascii="Courier New" w:hAnsi="Courier New" w:cs="Courier New"/>
+        </w:rPr>
+      </w:pPr>
+    </w:p>
+    <w:p>
+      <w:pPr>
+        <w:widowControl w:val="0"/>
+        <w:spacing w:line="240" w:lineRule="auto"/>
+        <w:rPr>
+          <w:rFonts w:ascii="Courier New" w:hAnsi="Courier New" w:cs="Courier New"/>
+        </w:rPr>
+      </w:pPr>
+      <w:r>
+        <w:rPr>
+          <w:rFonts w:ascii="Courier New" w:hAnsi="Courier New" w:cs="Courier New"/>
+          <w:b/>
+          <w:u w:val="single"/>
+        </w:rPr>
+        <w:t>Scenario #3:</w:t>
+      </w:r>
+      <w:r>
+        <w:rPr>
+          <w:rFonts w:ascii="Courier New" w:hAnsi="Courier New" w:cs="Courier New"/>
+        </w:rPr>
+        <w:t xml:space="preserve">  Incorporate Shared Data Between Cook and Waiters</w:t>
+      </w:r>
+    </w:p>
+    <w:p>
+      <w:pPr>
+        <w:widowControl w:val="0"/>
+        <w:spacing w:line="240" w:lineRule="auto"/>
+        <w:rPr>
+          <w:rFonts w:ascii="Courier New" w:hAnsi="Courier New" w:cs="Courier New"/>
+          <w:bCs/>
+        </w:rPr>
+      </w:pPr>
+      <w:r>
+        <w:rPr>
+          <w:rFonts w:ascii="Courier New" w:hAnsi="Courier New" w:cs="Courier New"/>
+          <w:bCs/>
+        </w:rPr>
+        <w:t>On the GUI, you will see that there is a new list for adding “S</w:t>
+      </w:r>
+      <w:r>
+        <w:rPr>
+          <w:rFonts w:ascii="Courier New" w:hAnsi="Courier New" w:cs="Courier New"/>
+          <w:bCs/>
+        </w:rPr>
+        <w:t>D</w:t>
+      </w:r>
+      <w:r>
+        <w:rPr>
+          <w:rFonts w:ascii="Courier New" w:hAnsi="Courier New" w:cs="Courier New"/>
+          <w:bCs/>
+        </w:rPr>
+        <w:t xml:space="preserve">Waiters.”  </w:t>
+      </w:r>
+      <w:r>
+        <w:rPr>
+          <w:rFonts w:ascii="Courier New" w:hAnsi="Courier New" w:cs="Courier New"/>
+          <w:bCs/>
+        </w:rPr>
+        <w:t>When you click on the add button, you will add shared data waiters into the simulation, denoted by s1, s2,...,</w:t>
+      </w:r>
+      <w:r>
+        <w:rPr>
+          <w:rFonts w:ascii="Courier New" w:hAnsi="Courier New" w:cs="Courier New"/>
+          <w:bCs/>
+        </w:rPr>
+        <w:t xml:space="preserve"> </w:t>
+      </w:r>
+      <w:r>
+        <w:rPr>
+          <w:rFonts w:ascii="Courier New" w:hAnsi="Courier New" w:cs="Courier New"/>
+          <w:bCs/>
+        </w:rPr>
+        <w:t>sN</w:t>
+      </w:r>
+      <w:r>
+        <w:rPr>
+          <w:rFonts w:ascii="Courier New" w:hAnsi="Courier New" w:cs="Courier New"/>
+          <w:bCs/>
+        </w:rPr>
+        <w:t xml:space="preserve">.  </w:t>
+      </w:r>
+      <w:r>
+        <w:rPr>
+          <w:rFonts w:ascii="Courier New" w:hAnsi="Courier New" w:cs="Courier New"/>
+          <w:bCs/>
+        </w:rPr>
+        <w:t>These waiters will complete the shared data operation between the cook and themselves by using the revolving stand</w:t>
+      </w:r>
+      <w:r>
+        <w:rPr>
+          <w:rFonts w:ascii="Courier New" w:hAnsi="Courier New" w:cs="Courier New"/>
+          <w:bCs/>
+        </w:rPr>
+        <w:t xml:space="preserve"> when active with the customer</w:t>
+      </w:r>
+      <w:r>
+        <w:rPr>
+          <w:rFonts w:ascii="Courier New" w:hAnsi="Courier New" w:cs="Courier New"/>
+          <w:bCs/>
+        </w:rPr>
+        <w:t>.</w:t>
+      </w:r>
+    </w:p>
+    <w:p>
+      <w:pPr>
+        <w:widowControl w:val="0"/>
+        <w:spacing w:line="240" w:lineRule="auto"/>
+        <w:rPr>
+          <w:rFonts w:ascii="Courier New" w:hAnsi="Courier New" w:cs="Courier New"/>
+          <w:bCs/>
+        </w:rPr>
+      </w:pPr>
+    </w:p>
+    <w:p>
+      <w:pPr>
+        <w:widowControl w:val="0"/>
+        <w:spacing w:line="240" w:lineRule="auto"/>
+        <w:rPr>
+          <w:rFonts w:ascii="Courier New" w:hAnsi="Courier New" w:cs="Courier New"/>
+          <w:bCs/>
+        </w:rPr>
+      </w:pPr>
+      <w:r>
+        <w:rPr>
+          <w:rFonts w:ascii="Courier New" w:hAnsi="Courier New" w:cs="Courier New"/>
+          <w:bCs/>
+        </w:rPr>
+        <w:t>The revolving stand</w:t>
+      </w:r>
+      <w:r>
+        <w:rPr>
+          <w:rFonts w:ascii="Courier New" w:hAnsi="Courier New" w:cs="Courier New"/>
+          <w:bCs/>
+        </w:rPr>
+        <w:t xml:space="preserve"> instance</w:t>
+      </w:r>
+      <w:r>
+        <w:rPr>
+          <w:rFonts w:ascii="Courier New" w:hAnsi="Courier New" w:cs="Courier New"/>
+          <w:bCs/>
+        </w:rPr>
+        <w:t xml:space="preserve">, or the Restaurant Producer-Consumer Monitor, is located in Restaurant within the layoutGUI directory – I did this because the cook and waiters already had a reference to this restaurant file.  </w:t>
+      </w:r>
+      <w:r>
+        <w:rPr>
+          <w:rFonts w:ascii="Courier New" w:hAnsi="Courier New" w:cs="Courier New"/>
+          <w:bCs/>
+        </w:rPr>
+        <w:t>The actual code for this shared data structure is located where the other main agents are located.</w:t>
+      </w:r>
+    </w:p>
+    <w:p>
+      <w:pPr>
+        <w:widowControl w:val="0"/>
+        <w:spacing w:line="240" w:lineRule="auto"/>
+        <w:rPr>
+          <w:rFonts w:ascii="Courier New" w:hAnsi="Courier New" w:cs="Courier New"/>
+          <w:bCs/>
+        </w:rPr>
+      </w:pPr>
+    </w:p>
+    <w:p>
+      <w:pPr>
+        <w:widowControl w:val="0"/>
+        <w:spacing w:line="240" w:lineRule="auto"/>
+        <w:rPr>
+          <w:rFonts w:ascii="Courier New" w:hAnsi="Courier New" w:cs="Courier New"/>
+          <w:bCs/>
+          <w:u w:val="single"/>
+        </w:rPr>
+      </w:pPr>
+      <w:r>
+        <w:rPr>
+          <w:rFonts w:ascii="Courier New" w:hAnsi="Courier New" w:cs="Courier New"/>
+          <w:bCs/>
+          <w:u w:val="single"/>
+        </w:rPr>
+        <w:t>How to Run/Grade:</w:t>
+      </w:r>
+    </w:p>
+    <w:p>
+      <w:pPr>
+        <w:widowControl w:val="0"/>
+        <w:spacing w:line="240" w:lineRule="auto"/>
+        <w:rPr>
+          <w:rFonts w:ascii="Courier New" w:hAnsi="Courier New" w:cs="Courier New"/>
+        </w:rPr>
+      </w:pPr>
+      <w:r>
+        <w:rPr>
+          <w:rFonts w:ascii="Courier New" w:hAnsi="Courier New" w:cs="Courier New"/>
+        </w:rPr>
+        <w:t>1.  Click the “Add” button for SDWaiters, and add in as many shared data waiters as you want.</w:t>
+      </w:r>
+    </w:p>
+    <w:p>
+      <w:pPr>
+        <w:widowControl w:val="0"/>
+        <w:spacing w:line="240" w:lineRule="auto"/>
+        <w:rPr>
+          <w:rFonts w:ascii="Courier New" w:hAnsi="Courier New" w:cs="Courier New"/>
+        </w:rPr>
+      </w:pPr>
+      <w:r>
+        <w:rPr>
+          <w:rFonts w:ascii="Courier New" w:hAnsi="Courier New" w:cs="Courier New"/>
+        </w:rPr>
+        <w:t>2.  Assign them to a customer, and everything will take off from there</w:t>
+      </w:r>
+      <w:r>
+        <w:rPr>
+          <w:rFonts w:ascii="Courier New" w:hAnsi="Courier New" w:cs="Courier New"/>
+        </w:rPr>
+        <w:t>.</w:t>
+      </w:r>
+    </w:p>
+    <w:p>
+      <w:pPr>
+        <w:widowControl w:val="0"/>
+        <w:spacing w:line="240" w:lineRule="auto"/>
+        <w:rPr>
+          <w:rFonts w:ascii="Courier New" w:hAnsi="Courier New" w:cs="Courier New"/>
+        </w:rPr>
+      </w:pPr>
+    </w:p>
+    <w:p>
+      <w:pPr>
+        <w:widowControl w:val="0"/>
+        <w:spacing w:line="240" w:lineRule="auto"/>
+        <w:rPr>
+          <w:rFonts w:ascii="Courier New" w:hAnsi="Courier New" w:cs="Courier New"/>
+        </w:rPr>
+      </w:pPr>
+      <w:r>
+        <w:rPr>
+          <w:rFonts w:ascii="Courier New" w:hAnsi="Courier New" w:cs="Courier New"/>
+          <w:b/>
+          <w:u w:val="single"/>
+        </w:rPr>
+        <w:t>Scenario #4:</w:t>
+      </w:r>
+    </w:p>
+    <w:p>
+      <w:pPr>
+        <w:widowControl w:val="0"/>
+        <w:spacing w:line="240" w:lineRule="auto"/>
+        <w:rPr>
+          <w:rFonts w:ascii="Courier New" w:hAnsi="Courier New" w:cs="Courier New"/>
+          <w:bCs/>
+          <w:u w:val="single"/>
+        </w:rPr>
+      </w:pPr>
+      <w:r>
+        <w:rPr>
+          <w:rFonts w:ascii="Courier New" w:hAnsi="Courier New" w:cs="Courier New"/>
+          <w:bCs/>
+          <w:u w:val="single"/>
+        </w:rPr>
+        <w:t>How to Run</w:t>
+      </w:r>
+      <w:r>
+        <w:rPr>
+          <w:rFonts w:ascii="Courier New" w:hAnsi="Courier New" w:cs="Courier New"/>
+          <w:bCs/>
+          <w:u w:val="single"/>
+        </w:rPr>
+        <w:t>/Grade</w:t>
+      </w:r>
+      <w:r>
+        <w:rPr>
+          <w:rFonts w:ascii="Courier New" w:hAnsi="Courier New" w:cs="Courier New"/>
+          <w:bCs/>
+          <w:u w:val="single"/>
+        </w:rPr>
+        <w:t>:</w:t>
+      </w:r>
+    </w:p>
+    <w:p>
+      <w:pPr>
+        <w:widowControl w:val="0"/>
+        <w:spacing w:line="240" w:lineRule="auto"/>
+        <w:rPr>
+          <w:rFonts w:ascii="Courier New" w:hAnsi="Courier New" w:cs="Courier New"/>
+        </w:rPr>
+      </w:pPr>
+      <w:r>
+        <w:rPr>
+          <w:rFonts w:ascii="Courier New" w:hAnsi="Courier New" w:cs="Courier New"/>
+          <w:bCs/>
+        </w:rPr>
+        <w:t>This is really easy, if you are using Eclipse.  If that is the case, just run the test class.  Every Test Method name explains what the test is, and comments further elaborate upon it within each method.</w:t>
+      </w:r>
+      <w:r>
+        <w:rPr>
+          <w:rFonts w:ascii="Courier New" w:hAnsi="Courier New" w:cs="Courier New"/>
+          <w:bCs/>
+        </w:rPr>
+        <w:t xml:space="preserve">  It is located in the test directory.</w:t>
+      </w:r>
+    </w:p>
+    <w:p>
+      <w:pPr>
+        <w:widowControl w:val="0"/>
+        <w:spacing w:line="240" w:lineRule="auto"/>
+        <w:rPr>
+          <w:rFonts w:ascii="Courier New" w:hAnsi="Courier New" w:cs="Courier New"/>
+        </w:rPr>
+      </w:pPr>
+    </w:p>
+    <w:p>
+      <w:pPr>
+        <w:widowControl w:val="0"/>
+        <w:spacing w:line="240" w:lineRule="auto"/>
+        <w:rPr>
+          <w:rFonts w:ascii="Courier New" w:hAnsi="Courier New" w:cs="Courier New"/>
+          <w:b/>
+          <w:i/>
+          <w:u w:val="single"/>
+        </w:rPr>
+      </w:pPr>
+      <w:r>
+        <w:rPr>
+          <w:rFonts w:ascii="Courier New" w:hAnsi="Courier New" w:cs="Courier New"/>
+          <w:b/>
+          <w:i/>
+          <w:u w:val="single"/>
+        </w:rPr>
+        <w:t>For v4.1:</w:t>
       </w:r>
     </w:p>
     <w:p>
@@ -664,28 +1371,22 @@
         <w:rPr>
           <w:rFonts w:ascii="Courier New" w:hAnsi="Courier New" w:cs="Courier New"/>
         </w:rPr>
-        <w:t xml:space="preserve">1.  Click on the market you created, this will bring up the market’s </w:t>
-      </w:r>
+        <w:t>1.  Click on the market you created, this will bring up the market’s AND cook’s inventories.</w:t>
+      </w:r>
+    </w:p>
+    <w:p>
+      <w:pPr>
+        <w:widowControl w:val="0"/>
+        <w:spacing w:line="240" w:lineRule="auto"/>
+        <w:rPr>
+          <w:rFonts w:ascii="Courier New" w:hAnsi="Courier New" w:cs="Courier New"/>
+        </w:rPr>
+      </w:pPr>
       <w:r>
         <w:rPr>
           <w:rFonts w:ascii="Courier New" w:hAnsi="Courier New" w:cs="Courier New"/>
         </w:rPr>
         <w:lastRenderedPageBreak/>
-        <w:t>AND cook’s inventories.</w:t>
-      </w:r>
-    </w:p>
-    <w:p>
-      <w:pPr>
-        <w:widowControl w:val="0"/>
-        <w:spacing w:line="240" w:lineRule="auto"/>
-        <w:rPr>
-          <w:rFonts w:ascii="Courier New" w:hAnsi="Courier New" w:cs="Courier New"/>
-        </w:rPr>
-      </w:pPr>
-      <w:r>
-        <w:rPr>
-          <w:rFonts w:ascii="Courier New" w:hAnsi="Courier New" w:cs="Courier New"/>
-        </w:rPr>
         <w:t xml:space="preserve">2.  Click any text box for the cook, set it to an integer below </w:t>
       </w:r>
       <w:r>
@@ -1045,14 +1746,20 @@
         <w:rPr>
           <w:rFonts w:ascii="Courier New" w:hAnsi="Courier New" w:cs="Courier New"/>
         </w:rPr>
+        <w:t xml:space="preserve">3. </w:t>
+      </w:r>
+      <w:r>
+        <w:rPr>
+          <w:rFonts w:ascii="Courier New" w:hAnsi="Courier New" w:cs="Courier New"/>
+        </w:rPr>
+        <w:t xml:space="preserve">This will take some time to activate, since messaging is not </w:t>
+      </w:r>
+      <w:r>
+        <w:rPr>
+          <w:rFonts w:ascii="Courier New" w:hAnsi="Courier New" w:cs="Courier New"/>
+        </w:rPr>
         <w:lastRenderedPageBreak/>
-        <w:t xml:space="preserve">3. </w:t>
-      </w:r>
-      <w:r>
-        <w:rPr>
-          <w:rFonts w:ascii="Courier New" w:hAnsi="Courier New" w:cs="Courier New"/>
-        </w:rPr>
-        <w:t xml:space="preserve">This will take some time to activate, since messaging is not instant.  Pay attention to the command line for this case, even though the end result </w:t>
+        <w:t xml:space="preserve">instant.  Pay attention to the command line for this case, even though the end result </w:t>
       </w:r>
       <w:r>
         <w:rPr>
@@ -1563,8 +2270,14 @@
         <w:rPr>
           <w:rFonts w:ascii="Courier New" w:hAnsi="Courier New" w:cs="Courier New"/>
         </w:rPr>
+        <w:t xml:space="preserve">3.  Once you have ascertained, or found, this information, set the </w:t>
+      </w:r>
+      <w:r>
+        <w:rPr>
+          <w:rFonts w:ascii="Courier New" w:hAnsi="Courier New" w:cs="Courier New"/>
+        </w:rPr>
         <w:lastRenderedPageBreak/>
-        <w:t>3.  Once you have ascertained, or found, this information, set the customer to Hungry.</w:t>
+        <w:t>customer to Hungry.</w:t>
       </w:r>
     </w:p>
     <w:p>
@@ -2182,22 +2895,22 @@
           <w:rFonts w:ascii="Courier New" w:hAnsi="Courier New" w:cs="Courier New"/>
           <w:u w:val="single"/>
         </w:rPr>
+        <w:t>How to run:</w:t>
+      </w:r>
+    </w:p>
+    <w:p>
+      <w:pPr>
+        <w:widowControl w:val="0"/>
+        <w:spacing w:line="240" w:lineRule="auto"/>
+        <w:rPr>
+          <w:rFonts w:ascii="Courier New" w:hAnsi="Courier New" w:cs="Courier New"/>
+        </w:rPr>
+      </w:pPr>
+      <w:r>
+        <w:rPr>
+          <w:rFonts w:ascii="Courier New" w:hAnsi="Courier New" w:cs="Courier New"/>
+        </w:rPr>
         <w:lastRenderedPageBreak/>
-        <w:t>How to run:</w:t>
-      </w:r>
-    </w:p>
-    <w:p>
-      <w:pPr>
-        <w:widowControl w:val="0"/>
-        <w:spacing w:line="240" w:lineRule="auto"/>
-        <w:rPr>
-          <w:rFonts w:ascii="Courier New" w:hAnsi="Courier New" w:cs="Courier New"/>
-        </w:rPr>
-      </w:pPr>
-      <w:r>
-        <w:rPr>
-          <w:rFonts w:ascii="Courier New" w:hAnsi="Courier New" w:cs="Courier New"/>
-        </w:rPr>
         <w:t>This is similar to how Non-Normative Scenario #4 works.</w:t>
       </w:r>
     </w:p>

</xml_diff>